<commit_message>
refactor labor costs duration templates
</commit_message>
<xml_diff>
--- a/BGTGWeb/wwwroot/UsersFiles/LaborCostsDurations/LaborCostsDurationHOME-PCcaptystacy.docx
+++ b/BGTGWeb/wwwroot/UsersFiles/LaborCostsDurations/LaborCostsDurationHOME-PCcaptystacy.docx
@@ -137,7 +137,7 @@
                 <w:szCs w:val="28"/>
                 <w:lang w:val="en-US"/>
               </w:rPr>
-              <w:t>89</w:t>
+              <w:t>132</w:t>
             </w:r>
           </w:p>
         </w:tc>
@@ -197,7 +197,7 @@
                 <w:szCs w:val="28"/>
                 <w:lang w:val="en-US"/>
               </w:rPr>
-              <w:t>0,09</w:t>
+              <w:t>0,02</w:t>
             </w:r>
             <w:r>
               <w:rPr>
@@ -285,7 +285,6 @@
                 <w:szCs w:val="28"/>
               </w:rPr>
             </w:pPr>
-            <w:proofErr w:type="spellStart"/>
             <w:r>
               <w:t>21,5</w:t>
             </w:r>
@@ -295,7 +294,6 @@
               </w:rPr>
               <w:t>х</w:t>
             </w:r>
-            <w:proofErr w:type="spellEnd"/>
             <w:r>
               <w:rPr>
                 <w:szCs w:val="28"/>
@@ -363,10 +361,10 @@
         <w:tblLook w:val="04A0" w:firstRow="1" w:lastRow="0" w:firstColumn="1" w:lastColumn="0" w:noHBand="0" w:noVBand="1"/>
       </w:tblPr>
       <w:tblGrid>
-        <w:gridCol w:w="649"/>
+        <w:gridCol w:w="648"/>
         <w:gridCol w:w="1896"/>
         <w:gridCol w:w="311"/>
-        <w:gridCol w:w="6499"/>
+        <w:gridCol w:w="6500"/>
       </w:tblGrid>
       <w:tr>
         <w:tc>
@@ -402,7 +400,7 @@
               <w:rPr>
                 <w:lang w:val="en-US"/>
               </w:rPr>
-              <w:t>89</w:t>
+              <w:t>132</w:t>
             </w:r>
           </w:p>
         </w:tc>
@@ -431,15 +429,13 @@
               <w:ind w:firstLine="0"/>
             </w:pPr>
             <w:r>
-              <w:t xml:space="preserve">нормативные трудозатраты, </w:t>
-            </w:r>
-            <w:proofErr w:type="spellStart"/>
-            <w:r>
-              <w:t>человеко</w:t>
-            </w:r>
-            <w:proofErr w:type="spellEnd"/>
-            <w:r>
-              <w:t>/часов;</w:t>
+              <w:t>нормативные трудозатраты</w:t>
+            </w:r>
+            <w:r>
+              <w:t xml:space="preserve"> (трудозатраты по сметам и трудозатраты по технологической карте)</w:t>
+            </w:r>
+            <w:r>
+              <w:t>, человеко/часов;</w:t>
             </w:r>
           </w:p>
         </w:tc>
@@ -897,6 +893,7 @@
     <w:lsdException w:name="HTML Sample" w:semiHidden="1" w:unhideWhenUsed="1"/>
     <w:lsdException w:name="HTML Typewriter" w:semiHidden="1" w:unhideWhenUsed="1"/>
     <w:lsdException w:name="HTML Variable" w:semiHidden="1" w:unhideWhenUsed="1"/>
+    <w:lsdException w:name="Normal Table" w:semiHidden="1" w:unhideWhenUsed="1"/>
     <w:lsdException w:name="annotation subject" w:semiHidden="1" w:unhideWhenUsed="1"/>
     <w:lsdException w:name="No List" w:semiHidden="1" w:unhideWhenUsed="1"/>
     <w:lsdException w:name="Outline List 1" w:semiHidden="1" w:unhideWhenUsed="1"/>
@@ -943,8 +940,10 @@
     <w:lsdException w:name="Table Subtle 2" w:semiHidden="1" w:unhideWhenUsed="1"/>
     <w:lsdException w:name="Table Web 1" w:semiHidden="1" w:unhideWhenUsed="1"/>
     <w:lsdException w:name="Table Web 2" w:semiHidden="1" w:unhideWhenUsed="1"/>
+    <w:lsdException w:name="Table Web 3" w:semiHidden="1" w:unhideWhenUsed="1"/>
     <w:lsdException w:name="Balloon Text" w:semiHidden="1" w:unhideWhenUsed="1"/>
     <w:lsdException w:name="Table Grid" w:uiPriority="39"/>
+    <w:lsdException w:name="Table Theme" w:semiHidden="1" w:unhideWhenUsed="1"/>
     <w:lsdException w:name="Placeholder Text" w:semiHidden="1"/>
     <w:lsdException w:name="No Spacing" w:uiPriority="1" w:qFormat="1"/>
     <w:lsdException w:name="Light Shading" w:uiPriority="60"/>

</xml_diff>